<commit_message>
changes to research document
</commit_message>
<xml_diff>
--- a/2_Research_2016_/Pesquisa_Marcel_2016_v2.docx
+++ b/2_Research_2016_/Pesquisa_Marcel_2016_v2.docx
@@ -79,7 +79,6 @@
         </w:rPr>
         <w:t xml:space="preserve"> </w:t>
       </w:r>
-      <w:proofErr w:type="spellStart"/>
       <w:r>
         <w:rPr>
           <w:rFonts w:ascii="Palatino Linotype" w:hAnsi="Palatino Linotype"/>
@@ -90,9 +89,8 @@
           <w:szCs w:val="28"/>
           <w:lang w:val="pt-BR"/>
         </w:rPr>
-        <w:t>Journey</w:t>
-      </w:r>
-      <w:proofErr w:type="spellEnd"/>
+        <w:t>Tour</w:t>
+      </w:r>
       <w:r>
         <w:rPr>
           <w:rFonts w:ascii="Palatino Linotype" w:hAnsi="Palatino Linotype"/>
@@ -103,9 +101,8 @@
           <w:szCs w:val="28"/>
           <w:lang w:val="pt-BR"/>
         </w:rPr>
-        <w:t xml:space="preserve"> </w:t>
-      </w:r>
-      <w:proofErr w:type="spellStart"/>
+        <w:t xml:space="preserve"> i</w:t>
+      </w:r>
       <w:r>
         <w:rPr>
           <w:rFonts w:ascii="Palatino Linotype" w:hAnsi="Palatino Linotype"/>
@@ -116,21 +113,8 @@
           <w:szCs w:val="28"/>
           <w:lang w:val="pt-BR"/>
         </w:rPr>
-        <w:t>i</w:t>
-      </w:r>
-      <w:r>
-        <w:rPr>
-          <w:rFonts w:ascii="Palatino Linotype" w:hAnsi="Palatino Linotype"/>
-          <w:b/>
-          <w:bCs/>
-          <w:i/>
-          <w:sz w:val="32"/>
-          <w:szCs w:val="28"/>
-          <w:lang w:val="pt-BR"/>
-        </w:rPr>
-        <w:t>nto</w:t>
-      </w:r>
-      <w:proofErr w:type="spellEnd"/>
+        <w:t>n</w:t>
+      </w:r>
       <w:r>
         <w:rPr>
           <w:rFonts w:ascii="Palatino Linotype" w:hAnsi="Palatino Linotype"/>
@@ -1167,6 +1151,7 @@
     </w:p>
     <w:p>
       <w:pPr>
+        <w:spacing w:after="240"/>
         <w:rPr>
           <w:rFonts w:ascii="Palatino Linotype" w:hAnsi="Palatino Linotype"/>
           <w:b/>
@@ -1196,6 +1181,7 @@
           <w:tab w:val="left" w:pos="382"/>
           <w:tab w:val="right" w:pos="8290"/>
         </w:tabs>
+        <w:spacing w:after="100"/>
         <w:rPr>
           <w:b w:val="0"/>
           <w:noProof/>
@@ -1271,7 +1257,7 @@
         <w:rPr>
           <w:noProof/>
         </w:rPr>
-        <w:instrText xml:space="preserve"> PAGEREF _Toc334037405 \h </w:instrText>
+        <w:instrText xml:space="preserve"> PAGEREF _Toc334043961 \h </w:instrText>
       </w:r>
       <w:r>
         <w:rPr>
@@ -1304,6 +1290,7 @@
           <w:tab w:val="left" w:pos="382"/>
           <w:tab w:val="right" w:pos="8290"/>
         </w:tabs>
+        <w:spacing w:after="100"/>
         <w:rPr>
           <w:b w:val="0"/>
           <w:noProof/>
@@ -1346,7 +1333,7 @@
         <w:rPr>
           <w:noProof/>
         </w:rPr>
-        <w:instrText xml:space="preserve"> PAGEREF _Toc334037406 \h </w:instrText>
+        <w:instrText xml:space="preserve"> PAGEREF _Toc334043962 \h </w:instrText>
       </w:r>
       <w:r>
         <w:rPr>
@@ -1375,6 +1362,7 @@
     <w:p>
       <w:pPr>
         <w:pStyle w:val="TOC2"/>
+        <w:spacing w:after="100"/>
         <w:rPr>
           <w:b w:val="0"/>
           <w:noProof/>
@@ -1421,7 +1409,7 @@
         <w:rPr>
           <w:noProof/>
         </w:rPr>
-        <w:instrText xml:space="preserve"> PAGEREF _Toc334037407 \h </w:instrText>
+        <w:instrText xml:space="preserve"> PAGEREF _Toc334043963 \h </w:instrText>
       </w:r>
       <w:r>
         <w:rPr>
@@ -1450,6 +1438,7 @@
     <w:p>
       <w:pPr>
         <w:pStyle w:val="TOC2"/>
+        <w:spacing w:after="100"/>
         <w:rPr>
           <w:b w:val="0"/>
           <w:noProof/>
@@ -1496,7 +1485,7 @@
         <w:rPr>
           <w:noProof/>
         </w:rPr>
-        <w:instrText xml:space="preserve"> PAGEREF _Toc334037408 \h </w:instrText>
+        <w:instrText xml:space="preserve"> PAGEREF _Toc334043964 \h </w:instrText>
       </w:r>
       <w:r>
         <w:rPr>
@@ -1525,6 +1514,7 @@
     <w:p>
       <w:pPr>
         <w:pStyle w:val="TOC2"/>
+        <w:spacing w:after="100"/>
         <w:rPr>
           <w:b w:val="0"/>
           <w:noProof/>
@@ -1571,7 +1561,7 @@
         <w:rPr>
           <w:noProof/>
         </w:rPr>
-        <w:instrText xml:space="preserve"> PAGEREF _Toc334037409 \h </w:instrText>
+        <w:instrText xml:space="preserve"> PAGEREF _Toc334043965 \h </w:instrText>
       </w:r>
       <w:r>
         <w:rPr>
@@ -1600,6 +1590,7 @@
     <w:p>
       <w:pPr>
         <w:pStyle w:val="TOC2"/>
+        <w:spacing w:after="100"/>
         <w:rPr>
           <w:b w:val="0"/>
           <w:noProof/>
@@ -1646,7 +1637,7 @@
         <w:rPr>
           <w:noProof/>
         </w:rPr>
-        <w:instrText xml:space="preserve"> PAGEREF _Toc334037410 \h </w:instrText>
+        <w:instrText xml:space="preserve"> PAGEREF _Toc334043966 \h </w:instrText>
       </w:r>
       <w:r>
         <w:rPr>
@@ -1679,6 +1670,7 @@
           <w:tab w:val="left" w:pos="382"/>
           <w:tab w:val="right" w:pos="8290"/>
         </w:tabs>
+        <w:spacing w:after="100"/>
         <w:rPr>
           <w:b w:val="0"/>
           <w:noProof/>
@@ -1721,7 +1713,7 @@
         <w:rPr>
           <w:noProof/>
         </w:rPr>
-        <w:instrText xml:space="preserve"> PAGEREF _Toc334037411 \h </w:instrText>
+        <w:instrText xml:space="preserve"> PAGEREF _Toc334043967 \h </w:instrText>
       </w:r>
       <w:r>
         <w:rPr>
@@ -1753,6 +1745,7 @@
         <w:tabs>
           <w:tab w:val="right" w:pos="8290"/>
         </w:tabs>
+        <w:spacing w:after="100"/>
         <w:rPr>
           <w:b w:val="0"/>
           <w:noProof/>
@@ -1781,7 +1774,7 @@
         <w:rPr>
           <w:noProof/>
         </w:rPr>
-        <w:instrText xml:space="preserve"> PAGEREF _Toc334037412 \h </w:instrText>
+        <w:instrText xml:space="preserve"> PAGEREF _Toc334043968 \h </w:instrText>
       </w:r>
       <w:r>
         <w:rPr>
@@ -1813,6 +1806,7 @@
         <w:tabs>
           <w:tab w:val="right" w:pos="8290"/>
         </w:tabs>
+        <w:spacing w:after="100"/>
         <w:rPr>
           <w:b w:val="0"/>
           <w:noProof/>
@@ -1841,7 +1835,7 @@
         <w:rPr>
           <w:noProof/>
         </w:rPr>
-        <w:instrText xml:space="preserve"> PAGEREF _Toc334037413 \h </w:instrText>
+        <w:instrText xml:space="preserve"> PAGEREF _Toc334043969 \h </w:instrText>
       </w:r>
       <w:r>
         <w:rPr>
@@ -1869,6 +1863,7 @@
     </w:p>
     <w:p>
       <w:pPr>
+        <w:spacing w:after="100" w:line="276" w:lineRule="auto"/>
         <w:rPr>
           <w:rFonts w:ascii="Palatino Linotype" w:hAnsi="Palatino Linotype"/>
           <w:sz w:val="20"/>
@@ -1932,7 +1927,7 @@
           <w:szCs w:val="24"/>
         </w:rPr>
       </w:pPr>
-      <w:bookmarkStart w:id="1" w:name="_Toc334037405"/>
+      <w:bookmarkStart w:id="1" w:name="_Toc334043961"/>
       <w:r>
         <w:rPr>
           <w:szCs w:val="24"/>
@@ -3009,6 +3004,15 @@
       <w:r>
         <w:rPr>
           <w:rFonts w:ascii="Palatino Linotype" w:hAnsi="Palatino Linotype"/>
+          <w:sz w:val="20"/>
+          <w:szCs w:val="20"/>
+          <w:lang w:val="pt-BR"/>
+        </w:rPr>
+        <w:t xml:space="preserve"> Falar sobre o fenômeno da criação.</w:t>
+      </w:r>
+      <w:r>
+        <w:rPr>
+          <w:rFonts w:ascii="Palatino Linotype" w:hAnsi="Palatino Linotype"/>
           <w:b/>
           <w:sz w:val="20"/>
           <w:szCs w:val="20"/>
@@ -3029,7 +3033,7 @@
           <w:szCs w:val="24"/>
         </w:rPr>
       </w:pPr>
-      <w:bookmarkStart w:id="2" w:name="_Toc334037406"/>
+      <w:bookmarkStart w:id="2" w:name="_Toc334043962"/>
       <w:r>
         <w:rPr>
           <w:szCs w:val="24"/>
@@ -3436,13 +3440,430 @@
           <w:szCs w:val="20"/>
           <w:lang w:val="pt-BR"/>
         </w:rPr>
-        <w:t>recomendação de tratamentos e otimização de políticas de saúde através de análises quantitativas, entre muitas outras. Esta disciplina está em contínua progressão e possui um impacto de transformar a saúde humana.</w:t>
-      </w:r>
+        <w:t>recomendação de tratamentos</w:t>
+      </w:r>
+      <w:r>
+        <w:rPr>
+          <w:rFonts w:ascii="Palatino Linotype" w:hAnsi="Palatino Linotype"/>
+          <w:sz w:val="20"/>
+          <w:szCs w:val="20"/>
+          <w:lang w:val="pt-BR"/>
+        </w:rPr>
+        <w:t>,</w:t>
+      </w:r>
+      <w:r>
+        <w:rPr>
+          <w:rFonts w:ascii="Palatino Linotype" w:hAnsi="Palatino Linotype"/>
+          <w:sz w:val="20"/>
+          <w:szCs w:val="20"/>
+          <w:lang w:val="pt-BR"/>
+        </w:rPr>
+        <w:t xml:space="preserve">  otimização de políticas de saúde através de análises quantitativas, entre muitas outras. Esta disciplina está em contínua progressão </w:t>
+      </w:r>
+      <w:r>
+        <w:rPr>
+          <w:rFonts w:ascii="Palatino Linotype" w:hAnsi="Palatino Linotype"/>
+          <w:sz w:val="20"/>
+          <w:szCs w:val="20"/>
+          <w:lang w:val="pt-BR"/>
+        </w:rPr>
+        <w:t>com</w:t>
+      </w:r>
+      <w:r>
+        <w:rPr>
+          <w:rFonts w:ascii="Palatino Linotype" w:hAnsi="Palatino Linotype"/>
+          <w:sz w:val="20"/>
+          <w:szCs w:val="20"/>
+          <w:lang w:val="pt-BR"/>
+        </w:rPr>
+        <w:t xml:space="preserve"> um impacto </w:t>
+      </w:r>
+      <w:r>
+        <w:rPr>
+          <w:rFonts w:ascii="Palatino Linotype" w:hAnsi="Palatino Linotype"/>
+          <w:sz w:val="20"/>
+          <w:szCs w:val="20"/>
+          <w:lang w:val="pt-BR"/>
+        </w:rPr>
+        <w:t>transformativo</w:t>
+      </w:r>
+      <w:r>
+        <w:rPr>
+          <w:rFonts w:ascii="Palatino Linotype" w:hAnsi="Palatino Linotype"/>
+          <w:sz w:val="20"/>
+          <w:szCs w:val="20"/>
+          <w:lang w:val="pt-BR"/>
+        </w:rPr>
+        <w:t xml:space="preserve"> a saúde humana.</w:t>
+      </w:r>
+      <w:r>
+        <w:rPr>
+          <w:rFonts w:ascii="Palatino Linotype" w:hAnsi="Palatino Linotype"/>
+          <w:sz w:val="20"/>
+          <w:szCs w:val="20"/>
+          <w:lang w:val="pt-BR"/>
+        </w:rPr>
+        <w:t xml:space="preserve"> </w:t>
+      </w:r>
+      <w:r>
+        <w:rPr>
+          <w:rFonts w:ascii="Palatino Linotype" w:hAnsi="Palatino Linotype"/>
+          <w:sz w:val="20"/>
+          <w:szCs w:val="20"/>
+          <w:lang w:val="pt-BR"/>
+        </w:rPr>
+        <w:t xml:space="preserve">Este tem sido o pilar de minha pesquisa acadêmica, </w:t>
+      </w:r>
+      <w:r>
+        <w:rPr>
+          <w:rFonts w:ascii="Palatino Linotype" w:hAnsi="Palatino Linotype"/>
+          <w:sz w:val="20"/>
+          <w:szCs w:val="20"/>
+          <w:lang w:val="pt-BR"/>
+        </w:rPr>
+        <w:t>que a seguir sumarizo os pontos que considero mais representativos.</w:t>
+      </w:r>
+      <w:r>
+        <w:rPr>
+          <w:rFonts w:ascii="Palatino Linotype" w:hAnsi="Palatino Linotype"/>
+          <w:sz w:val="20"/>
+          <w:szCs w:val="20"/>
+          <w:lang w:val="pt-BR"/>
+        </w:rPr>
+        <w:t xml:space="preserve"> </w:t>
+      </w:r>
+    </w:p>
+    <w:p>
+      <w:pPr>
+        <w:rPr>
+          <w:rFonts w:ascii="Palatino Linotype" w:hAnsi="Palatino Linotype"/>
+          <w:sz w:val="20"/>
+          <w:szCs w:val="20"/>
+          <w:lang w:val="pt-BR"/>
+        </w:rPr>
+      </w:pPr>
+      <w:r>
+        <w:rPr>
+          <w:rFonts w:ascii="Palatino Linotype" w:hAnsi="Palatino Linotype"/>
+          <w:sz w:val="20"/>
+          <w:szCs w:val="20"/>
+          <w:lang w:val="pt-BR"/>
+        </w:rPr>
+        <w:br w:type="page"/>
+      </w:r>
+    </w:p>
+    <w:p>
+      <w:pPr>
+        <w:rPr>
+          <w:rFonts w:ascii="Palatino Linotype" w:hAnsi="Palatino Linotype"/>
+          <w:sz w:val="20"/>
+          <w:szCs w:val="20"/>
+          <w:lang w:val="pt-BR"/>
+        </w:rPr>
+      </w:pPr>
+    </w:p>
+    <w:p>
+      <w:pPr>
+        <w:pStyle w:val="Memorial-Heading2"/>
+        <w:rPr>
+          <w:sz w:val="22"/>
+          <w:szCs w:val="22"/>
+        </w:rPr>
+      </w:pPr>
+      <w:bookmarkStart w:id="3" w:name="_Toc334043963"/>
+      <w:r>
+        <w:rPr>
+          <w:sz w:val="22"/>
+          <w:szCs w:val="22"/>
+        </w:rPr>
+        <w:t>Transtornos psiquiátricos</w:t>
+      </w:r>
+      <w:bookmarkEnd w:id="3"/>
+    </w:p>
+    <w:p>
+      <w:pPr>
+        <w:spacing w:after="240" w:line="276" w:lineRule="auto"/>
+        <w:jc w:val="both"/>
+        <w:rPr>
+          <w:rFonts w:ascii="Palatino Linotype" w:hAnsi="Palatino Linotype"/>
+          <w:sz w:val="20"/>
+          <w:lang w:val="pt-BR"/>
+        </w:rPr>
+      </w:pPr>
+      <w:r>
+        <w:rPr>
+          <w:rFonts w:ascii="Palatino Linotype" w:hAnsi="Palatino Linotype"/>
+          <w:sz w:val="20"/>
+          <w:lang w:val="pt-BR"/>
+        </w:rPr>
+        <w:t xml:space="preserve">Os transtornos psiquiátricos estão entre as principais causas de incapacitação em todo mundo. Os transtornos de humor (i.e., transtorno depressivo maior, transtorno bipolar e </w:t>
+      </w:r>
+      <w:proofErr w:type="spellStart"/>
+      <w:r>
+        <w:rPr>
+          <w:rFonts w:ascii="Palatino Linotype" w:hAnsi="Palatino Linotype"/>
+          <w:sz w:val="20"/>
+          <w:lang w:val="pt-BR"/>
+        </w:rPr>
+        <w:t>distimia</w:t>
+      </w:r>
+      <w:proofErr w:type="spellEnd"/>
+      <w:r>
+        <w:rPr>
+          <w:rFonts w:ascii="Palatino Linotype" w:hAnsi="Palatino Linotype"/>
+          <w:sz w:val="20"/>
+          <w:lang w:val="pt-BR"/>
+        </w:rPr>
+        <w:t>), particularmente, são a principal causa de perda de perda de produtividade no Brasil, onde afetam cerca de 15% da população ao longo da vida (Viana et al., 2009; WHO, 2000). Dos transtornos de humor, o mais incapacitante é o transtorno bipolar, doença crônica que afeta até 3% da população adulta (</w:t>
+      </w:r>
+      <w:proofErr w:type="spellStart"/>
+      <w:r>
+        <w:rPr>
+          <w:rFonts w:ascii="Palatino Linotype" w:hAnsi="Palatino Linotype"/>
+          <w:sz w:val="20"/>
+          <w:lang w:val="pt-BR"/>
+        </w:rPr>
+        <w:t>Goodwin</w:t>
+      </w:r>
+      <w:proofErr w:type="spellEnd"/>
+      <w:r>
+        <w:rPr>
+          <w:rFonts w:ascii="Palatino Linotype" w:hAnsi="Palatino Linotype"/>
+          <w:sz w:val="20"/>
+          <w:lang w:val="pt-BR"/>
+        </w:rPr>
+        <w:t xml:space="preserve"> e </w:t>
+      </w:r>
+      <w:proofErr w:type="spellStart"/>
+      <w:r>
+        <w:rPr>
+          <w:rFonts w:ascii="Palatino Linotype" w:hAnsi="Palatino Linotype"/>
+          <w:sz w:val="20"/>
+          <w:lang w:val="pt-BR"/>
+        </w:rPr>
+        <w:t>Jamison</w:t>
+      </w:r>
+      <w:proofErr w:type="spellEnd"/>
+      <w:r>
+        <w:rPr>
+          <w:rFonts w:ascii="Palatino Linotype" w:hAnsi="Palatino Linotype"/>
+          <w:sz w:val="20"/>
+          <w:lang w:val="pt-BR"/>
+        </w:rPr>
+        <w:t>, 2007), até 1% dos adolescentes (</w:t>
+      </w:r>
+      <w:proofErr w:type="spellStart"/>
+      <w:r>
+        <w:rPr>
+          <w:rFonts w:ascii="Palatino Linotype" w:hAnsi="Palatino Linotype"/>
+          <w:sz w:val="20"/>
+          <w:lang w:val="pt-BR"/>
+        </w:rPr>
+        <w:t>Lewinsohn</w:t>
+      </w:r>
+      <w:proofErr w:type="spellEnd"/>
+      <w:r>
+        <w:rPr>
+          <w:rFonts w:ascii="Palatino Linotype" w:hAnsi="Palatino Linotype"/>
+          <w:sz w:val="20"/>
+          <w:lang w:val="pt-BR"/>
+        </w:rPr>
+        <w:t xml:space="preserve"> et al., 1995), e tem impacto na produtividade de seus portadores equivalente ao da doença pulmonar obstrutiva crônica, por exemplo (</w:t>
+      </w:r>
+      <w:proofErr w:type="spellStart"/>
+      <w:r>
+        <w:rPr>
+          <w:rFonts w:ascii="Palatino Linotype" w:hAnsi="Palatino Linotype"/>
+          <w:sz w:val="20"/>
+          <w:lang w:val="pt-BR"/>
+        </w:rPr>
+        <w:t>Merinkangas</w:t>
+      </w:r>
+      <w:proofErr w:type="spellEnd"/>
+      <w:r>
+        <w:rPr>
+          <w:rFonts w:ascii="Palatino Linotype" w:hAnsi="Palatino Linotype"/>
+          <w:sz w:val="20"/>
+          <w:lang w:val="pt-BR"/>
+        </w:rPr>
+        <w:t xml:space="preserve"> </w:t>
+      </w:r>
+      <w:proofErr w:type="spellStart"/>
+      <w:r>
+        <w:rPr>
+          <w:rFonts w:ascii="Palatino Linotype" w:hAnsi="Palatino Linotype"/>
+          <w:sz w:val="20"/>
+          <w:lang w:val="pt-BR"/>
+        </w:rPr>
+        <w:t>and</w:t>
+      </w:r>
+      <w:proofErr w:type="spellEnd"/>
+      <w:r>
+        <w:rPr>
+          <w:rFonts w:ascii="Palatino Linotype" w:hAnsi="Palatino Linotype"/>
+          <w:sz w:val="20"/>
+          <w:lang w:val="pt-BR"/>
+        </w:rPr>
+        <w:t xml:space="preserve"> </w:t>
+      </w:r>
+      <w:proofErr w:type="spellStart"/>
+      <w:r>
+        <w:rPr>
+          <w:rFonts w:ascii="Palatino Linotype" w:hAnsi="Palatino Linotype"/>
+          <w:sz w:val="20"/>
+          <w:lang w:val="pt-BR"/>
+        </w:rPr>
+        <w:t>Kupfer</w:t>
+      </w:r>
+      <w:proofErr w:type="spellEnd"/>
+      <w:r>
+        <w:rPr>
+          <w:rFonts w:ascii="Palatino Linotype" w:hAnsi="Palatino Linotype"/>
+          <w:sz w:val="20"/>
+          <w:lang w:val="pt-BR"/>
+        </w:rPr>
+        <w:t>, 1995).</w:t>
+      </w:r>
+      <w:r>
+        <w:rPr>
+          <w:rFonts w:ascii="Palatino Linotype" w:hAnsi="Palatino Linotype"/>
+          <w:sz w:val="20"/>
+          <w:lang w:val="pt-BR"/>
+        </w:rPr>
+        <w:t xml:space="preserve"> </w:t>
+      </w:r>
+      <w:r>
+        <w:rPr>
+          <w:rFonts w:ascii="Palatino Linotype" w:hAnsi="Palatino Linotype"/>
+          <w:sz w:val="20"/>
+          <w:lang w:val="pt-BR"/>
+        </w:rPr>
+        <w:t xml:space="preserve">A substância branca (SB) tem importância fundamental na compreensão das funções cerebrais tendo em vista a rede de comunicação neural que ela estabelece. Sabe-se que os transtornos psiquiátricos, incluindo o transtorno afetivo bipolar (TAB), estão associados a anormalidades sutis de SB que demandam métodos robustos e eficientes de análise. </w:t>
+      </w:r>
+      <w:r>
+        <w:rPr>
+          <w:rFonts w:ascii="Palatino Linotype" w:hAnsi="Palatino Linotype"/>
+          <w:sz w:val="20"/>
+          <w:szCs w:val="20"/>
+          <w:lang w:val="pt-BR"/>
+        </w:rPr>
+        <w:br w:type="page"/>
+      </w:r>
+    </w:p>
+    <w:p>
+      <w:pPr>
+        <w:pStyle w:val="Memorial-Heading2"/>
+        <w:rPr>
+          <w:sz w:val="22"/>
+        </w:rPr>
+      </w:pPr>
+      <w:bookmarkStart w:id="4" w:name="_Toc334043964"/>
+      <w:r>
+        <w:rPr>
+          <w:sz w:val="22"/>
+        </w:rPr>
+        <w:t>Doenças cardiovasculares</w:t>
+      </w:r>
+      <w:bookmarkEnd w:id="4"/>
+    </w:p>
+    <w:p>
+      <w:pPr>
+        <w:rPr>
+          <w:rFonts w:ascii="Palatino Linotype" w:hAnsi="Palatino Linotype"/>
+          <w:sz w:val="20"/>
+          <w:szCs w:val="20"/>
+          <w:lang w:val="pt-BR"/>
+        </w:rPr>
+      </w:pPr>
+      <w:r>
+        <w:rPr>
+          <w:rFonts w:ascii="Palatino Linotype" w:hAnsi="Palatino Linotype"/>
+          <w:sz w:val="20"/>
+          <w:szCs w:val="20"/>
+          <w:lang w:val="pt-BR"/>
+        </w:rPr>
+        <w:br w:type="page"/>
+      </w:r>
+    </w:p>
+    <w:p>
+      <w:pPr>
+        <w:pStyle w:val="Memorial-Heading2"/>
+        <w:rPr>
+          <w:sz w:val="22"/>
+          <w:szCs w:val="22"/>
+        </w:rPr>
+      </w:pPr>
+      <w:bookmarkStart w:id="5" w:name="_Toc334043965"/>
+      <w:r>
+        <w:rPr>
+          <w:sz w:val="22"/>
+          <w:szCs w:val="22"/>
+        </w:rPr>
+        <w:t>Câncer</w:t>
+      </w:r>
+      <w:bookmarkEnd w:id="5"/>
+    </w:p>
+    <w:p>
+      <w:pPr>
+        <w:rPr>
+          <w:rFonts w:ascii="Palatino Linotype" w:hAnsi="Palatino Linotype"/>
+          <w:sz w:val="20"/>
+          <w:szCs w:val="20"/>
+          <w:lang w:val="pt-BR"/>
+        </w:rPr>
+      </w:pPr>
+      <w:r>
+        <w:rPr>
+          <w:rFonts w:ascii="Palatino Linotype" w:hAnsi="Palatino Linotype"/>
+          <w:sz w:val="20"/>
+          <w:szCs w:val="20"/>
+          <w:lang w:val="pt-BR"/>
+        </w:rPr>
+        <w:br w:type="page"/>
+      </w:r>
+    </w:p>
+    <w:p>
+      <w:pPr>
+        <w:pStyle w:val="Memorial-Heading2"/>
+        <w:rPr>
+          <w:sz w:val="22"/>
+          <w:szCs w:val="22"/>
+        </w:rPr>
+      </w:pPr>
+      <w:bookmarkStart w:id="6" w:name="_Toc334043966"/>
+      <w:r>
+        <w:rPr>
+          <w:sz w:val="22"/>
+          <w:szCs w:val="22"/>
+        </w:rPr>
+        <w:t xml:space="preserve">Transtornos </w:t>
+      </w:r>
+      <w:r>
+        <w:rPr>
+          <w:sz w:val="22"/>
+          <w:szCs w:val="22"/>
+        </w:rPr>
+        <w:t>da f</w:t>
+      </w:r>
+      <w:r>
+        <w:rPr>
+          <w:sz w:val="22"/>
+          <w:szCs w:val="22"/>
+        </w:rPr>
+        <w:t>ala</w:t>
+      </w:r>
+      <w:bookmarkEnd w:id="6"/>
     </w:p>
     <w:p>
       <w:pPr>
         <w:spacing w:line="276" w:lineRule="auto"/>
         <w:jc w:val="both"/>
+        <w:rPr>
+          <w:rFonts w:ascii="Palatino Linotype" w:hAnsi="Palatino Linotype"/>
+          <w:sz w:val="20"/>
+          <w:szCs w:val="20"/>
+          <w:lang w:val="pt-BR"/>
+        </w:rPr>
       </w:pPr>
       <w:r>
         <w:rPr>
@@ -3451,20 +3872,665 @@
           <w:szCs w:val="20"/>
           <w:lang w:val="pt-BR"/>
         </w:rPr>
-        <w:t>Este tem sido o pilar de minha pesquisa acadêmica, que iniciou-se com a área de anatomia computacional.</w:t>
-      </w:r>
-    </w:p>
-    <w:p>
-      <w:pPr>
-        <w:spacing w:line="276" w:lineRule="auto"/>
-        <w:jc w:val="both"/>
-        <w:rPr>
-          <w:rFonts w:ascii="Palatino Linotype" w:hAnsi="Palatino Linotype"/>
-          <w:sz w:val="20"/>
-          <w:szCs w:val="20"/>
-          <w:lang w:val="pt-BR"/>
-        </w:rPr>
-      </w:pPr>
+        <w:t xml:space="preserve">Crianças com transtornos residuais ou persistentes da fala (TRPF) apresentam dificuldades na produção da fala em idades superiores </w:t>
+      </w:r>
+      <w:r>
+        <w:rPr>
+          <w:rFonts w:ascii="Palatino Linotype" w:hAnsi="Palatino Linotype"/>
+          <w:sz w:val="20"/>
+          <w:szCs w:val="20"/>
+          <w:lang w:val="pt-BR"/>
+        </w:rPr>
+        <w:t>às</w:t>
+      </w:r>
+      <w:r>
+        <w:rPr>
+          <w:rFonts w:ascii="Palatino Linotype" w:hAnsi="Palatino Linotype"/>
+          <w:sz w:val="20"/>
+          <w:szCs w:val="20"/>
+          <w:lang w:val="pt-BR"/>
+        </w:rPr>
+        <w:t xml:space="preserve"> esperadas para a </w:t>
+      </w:r>
+      <w:r>
+        <w:rPr>
+          <w:rFonts w:ascii="Palatino Linotype" w:hAnsi="Palatino Linotype"/>
+          <w:sz w:val="20"/>
+          <w:szCs w:val="20"/>
+          <w:lang w:val="pt-BR"/>
+        </w:rPr>
+        <w:t>aquisição</w:t>
+      </w:r>
+      <w:r>
+        <w:rPr>
+          <w:rFonts w:ascii="Palatino Linotype" w:hAnsi="Palatino Linotype"/>
+          <w:sz w:val="20"/>
+          <w:szCs w:val="20"/>
+          <w:lang w:val="pt-BR"/>
+        </w:rPr>
+        <w:t xml:space="preserve"> total das regras fonológicas de um idioma, comprometendo a </w:t>
+      </w:r>
+      <w:r>
+        <w:rPr>
+          <w:rFonts w:ascii="Palatino Linotype" w:hAnsi="Palatino Linotype"/>
+          <w:sz w:val="20"/>
+          <w:szCs w:val="20"/>
+          <w:lang w:val="pt-BR"/>
+        </w:rPr>
+        <w:t>comunicação</w:t>
+      </w:r>
+      <w:r>
+        <w:rPr>
+          <w:rFonts w:ascii="Palatino Linotype" w:hAnsi="Palatino Linotype"/>
+          <w:sz w:val="20"/>
+          <w:szCs w:val="20"/>
+          <w:lang w:val="pt-BR"/>
+        </w:rPr>
+        <w:t xml:space="preserve"> social e </w:t>
+      </w:r>
+      <w:r>
+        <w:rPr>
+          <w:rFonts w:ascii="Palatino Linotype" w:hAnsi="Palatino Linotype"/>
+          <w:sz w:val="20"/>
+          <w:szCs w:val="20"/>
+          <w:lang w:val="pt-BR"/>
+        </w:rPr>
+        <w:t>alfabetização</w:t>
+      </w:r>
+      <w:r>
+        <w:rPr>
+          <w:rFonts w:ascii="Palatino Linotype" w:hAnsi="Palatino Linotype"/>
+          <w:sz w:val="20"/>
+          <w:szCs w:val="20"/>
+          <w:lang w:val="pt-BR"/>
+        </w:rPr>
+        <w:t xml:space="preserve">. Os TRPF englobam uma expressiva diversidade de quadros que podem estar associados ou decorrer de alterações </w:t>
+      </w:r>
+      <w:r>
+        <w:rPr>
+          <w:rFonts w:ascii="Palatino Linotype" w:hAnsi="Palatino Linotype"/>
+          <w:sz w:val="20"/>
+          <w:szCs w:val="20"/>
+          <w:lang w:val="pt-BR"/>
+        </w:rPr>
+        <w:t>fonológicas</w:t>
+      </w:r>
+      <w:r>
+        <w:rPr>
+          <w:rFonts w:ascii="Palatino Linotype" w:hAnsi="Palatino Linotype"/>
+          <w:sz w:val="20"/>
+          <w:szCs w:val="20"/>
+          <w:lang w:val="pt-BR"/>
+        </w:rPr>
+        <w:t xml:space="preserve"> motoras da fala ou </w:t>
+      </w:r>
+      <w:r>
+        <w:rPr>
+          <w:rFonts w:ascii="Palatino Linotype" w:hAnsi="Palatino Linotype"/>
+          <w:sz w:val="20"/>
+          <w:szCs w:val="20"/>
+          <w:lang w:val="pt-BR"/>
+        </w:rPr>
+        <w:t>alterações</w:t>
+      </w:r>
+      <w:r>
+        <w:rPr>
+          <w:rFonts w:ascii="Palatino Linotype" w:hAnsi="Palatino Linotype"/>
+          <w:sz w:val="20"/>
+          <w:szCs w:val="20"/>
+          <w:lang w:val="pt-BR"/>
+        </w:rPr>
+        <w:t xml:space="preserve"> vocais. Como </w:t>
+      </w:r>
+      <w:r>
+        <w:rPr>
+          <w:rFonts w:ascii="Palatino Linotype" w:hAnsi="Palatino Linotype"/>
+          <w:sz w:val="20"/>
+          <w:szCs w:val="20"/>
+          <w:lang w:val="pt-BR"/>
+        </w:rPr>
+        <w:t>vá</w:t>
+      </w:r>
+      <w:r>
+        <w:rPr>
+          <w:rFonts w:ascii="Palatino Linotype" w:hAnsi="Palatino Linotype"/>
+          <w:sz w:val="20"/>
+          <w:szCs w:val="20"/>
+          <w:lang w:val="pt-BR"/>
+        </w:rPr>
+        <w:t>rias</w:t>
+      </w:r>
+      <w:r>
+        <w:rPr>
+          <w:rFonts w:ascii="Palatino Linotype" w:hAnsi="Palatino Linotype"/>
+          <w:sz w:val="20"/>
+          <w:szCs w:val="20"/>
+          <w:lang w:val="pt-BR"/>
+        </w:rPr>
+        <w:t xml:space="preserve"> dessas características podem ser observadas em diferentes quadros de </w:t>
+      </w:r>
+      <w:r>
+        <w:rPr>
+          <w:rFonts w:ascii="Palatino Linotype" w:hAnsi="Palatino Linotype"/>
+          <w:sz w:val="20"/>
+          <w:szCs w:val="20"/>
+          <w:lang w:val="pt-BR"/>
+        </w:rPr>
+        <w:t>alteração</w:t>
+      </w:r>
+      <w:r>
+        <w:rPr>
+          <w:rFonts w:ascii="Palatino Linotype" w:hAnsi="Palatino Linotype"/>
+          <w:sz w:val="20"/>
+          <w:szCs w:val="20"/>
+          <w:lang w:val="pt-BR"/>
+        </w:rPr>
+        <w:t xml:space="preserve"> de fala, é fundamental o desenvolvimento de metodologias que auxiliem na tomada de </w:t>
+      </w:r>
+      <w:r>
+        <w:rPr>
+          <w:rFonts w:ascii="Palatino Linotype" w:hAnsi="Palatino Linotype"/>
+          <w:sz w:val="20"/>
+          <w:szCs w:val="20"/>
+          <w:lang w:val="pt-BR"/>
+        </w:rPr>
+        <w:t>decisão</w:t>
+      </w:r>
+      <w:r>
+        <w:rPr>
+          <w:rFonts w:ascii="Palatino Linotype" w:hAnsi="Palatino Linotype"/>
+          <w:sz w:val="20"/>
+          <w:szCs w:val="20"/>
+          <w:lang w:val="pt-BR"/>
+        </w:rPr>
+        <w:t xml:space="preserve"> para o </w:t>
+      </w:r>
+      <w:r>
+        <w:rPr>
+          <w:rFonts w:ascii="Palatino Linotype" w:hAnsi="Palatino Linotype"/>
+          <w:sz w:val="20"/>
+          <w:szCs w:val="20"/>
+          <w:lang w:val="pt-BR"/>
+        </w:rPr>
+        <w:t>diagnóstico</w:t>
+      </w:r>
+      <w:r>
+        <w:rPr>
+          <w:rFonts w:ascii="Palatino Linotype" w:hAnsi="Palatino Linotype"/>
+          <w:sz w:val="20"/>
+          <w:szCs w:val="20"/>
+          <w:lang w:val="pt-BR"/>
+        </w:rPr>
+        <w:t xml:space="preserve"> diferencial e </w:t>
+      </w:r>
+      <w:r>
+        <w:rPr>
+          <w:rFonts w:ascii="Palatino Linotype" w:hAnsi="Palatino Linotype"/>
+          <w:sz w:val="20"/>
+          <w:szCs w:val="20"/>
+          <w:lang w:val="pt-BR"/>
+        </w:rPr>
+        <w:t>condução</w:t>
+      </w:r>
+      <w:r>
+        <w:rPr>
+          <w:rFonts w:ascii="Palatino Linotype" w:hAnsi="Palatino Linotype"/>
+          <w:sz w:val="20"/>
+          <w:szCs w:val="20"/>
+          <w:lang w:val="pt-BR"/>
+        </w:rPr>
+        <w:t xml:space="preserve"> do tratamento adequado. Recentes </w:t>
+      </w:r>
+      <w:r>
+        <w:rPr>
+          <w:rFonts w:ascii="Palatino Linotype" w:hAnsi="Palatino Linotype"/>
+          <w:sz w:val="20"/>
+          <w:szCs w:val="20"/>
+          <w:lang w:val="pt-BR"/>
+        </w:rPr>
+        <w:t>avanços</w:t>
+      </w:r>
+      <w:r>
+        <w:rPr>
+          <w:rFonts w:ascii="Palatino Linotype" w:hAnsi="Palatino Linotype"/>
+          <w:sz w:val="20"/>
+          <w:szCs w:val="20"/>
+          <w:lang w:val="pt-BR"/>
+        </w:rPr>
+        <w:t xml:space="preserve"> na </w:t>
+      </w:r>
+      <w:r>
+        <w:rPr>
+          <w:rFonts w:ascii="Palatino Linotype" w:hAnsi="Palatino Linotype"/>
+          <w:sz w:val="20"/>
+          <w:szCs w:val="20"/>
+          <w:lang w:val="pt-BR"/>
+        </w:rPr>
+        <w:t>técnica</w:t>
+      </w:r>
+      <w:r>
+        <w:rPr>
+          <w:rFonts w:ascii="Palatino Linotype" w:hAnsi="Palatino Linotype"/>
+          <w:sz w:val="20"/>
+          <w:szCs w:val="20"/>
+          <w:lang w:val="pt-BR"/>
+        </w:rPr>
+        <w:t xml:space="preserve"> de imagens por </w:t>
+      </w:r>
+      <w:r>
+        <w:rPr>
+          <w:rFonts w:ascii="Palatino Linotype" w:hAnsi="Palatino Linotype"/>
+          <w:sz w:val="20"/>
+          <w:szCs w:val="20"/>
+          <w:lang w:val="pt-BR"/>
+        </w:rPr>
+        <w:t>ressonância</w:t>
+      </w:r>
+      <w:r>
+        <w:rPr>
+          <w:rFonts w:ascii="Palatino Linotype" w:hAnsi="Palatino Linotype"/>
+          <w:sz w:val="20"/>
+          <w:szCs w:val="20"/>
+          <w:lang w:val="pt-BR"/>
+        </w:rPr>
+        <w:t xml:space="preserve"> </w:t>
+      </w:r>
+      <w:r>
+        <w:rPr>
+          <w:rFonts w:ascii="Palatino Linotype" w:hAnsi="Palatino Linotype"/>
+          <w:sz w:val="20"/>
+          <w:szCs w:val="20"/>
+          <w:lang w:val="pt-BR"/>
+        </w:rPr>
+        <w:t>magnética</w:t>
+      </w:r>
+      <w:r>
+        <w:rPr>
+          <w:rFonts w:ascii="Palatino Linotype" w:hAnsi="Palatino Linotype"/>
+          <w:sz w:val="20"/>
+          <w:szCs w:val="20"/>
+          <w:lang w:val="pt-BR"/>
+        </w:rPr>
+        <w:t xml:space="preserve"> (RM) possibilitaram a </w:t>
+      </w:r>
+      <w:r>
+        <w:rPr>
+          <w:rFonts w:ascii="Palatino Linotype" w:hAnsi="Palatino Linotype"/>
+          <w:sz w:val="20"/>
+          <w:szCs w:val="20"/>
+          <w:lang w:val="pt-BR"/>
+        </w:rPr>
+        <w:t>observação</w:t>
+      </w:r>
+      <w:r>
+        <w:rPr>
+          <w:rFonts w:ascii="Palatino Linotype" w:hAnsi="Palatino Linotype"/>
+          <w:sz w:val="20"/>
+          <w:szCs w:val="20"/>
+          <w:lang w:val="pt-BR"/>
+        </w:rPr>
+        <w:t xml:space="preserve"> dos processos ocultos de </w:t>
+      </w:r>
+      <w:r>
+        <w:rPr>
+          <w:rFonts w:ascii="Palatino Linotype" w:hAnsi="Palatino Linotype"/>
+          <w:sz w:val="20"/>
+          <w:szCs w:val="20"/>
+          <w:lang w:val="pt-BR"/>
+        </w:rPr>
+        <w:t>articulação</w:t>
+      </w:r>
+      <w:r>
+        <w:rPr>
+          <w:rFonts w:ascii="Palatino Linotype" w:hAnsi="Palatino Linotype"/>
+          <w:sz w:val="20"/>
+          <w:szCs w:val="20"/>
+          <w:lang w:val="pt-BR"/>
+        </w:rPr>
+        <w:t xml:space="preserve"> durante a </w:t>
+      </w:r>
+      <w:r>
+        <w:rPr>
+          <w:rFonts w:ascii="Palatino Linotype" w:hAnsi="Palatino Linotype"/>
+          <w:sz w:val="20"/>
+          <w:szCs w:val="20"/>
+          <w:lang w:val="pt-BR"/>
+        </w:rPr>
+        <w:t>produção</w:t>
+      </w:r>
+      <w:r>
+        <w:rPr>
+          <w:rFonts w:ascii="Palatino Linotype" w:hAnsi="Palatino Linotype"/>
+          <w:sz w:val="20"/>
+          <w:szCs w:val="20"/>
+          <w:lang w:val="pt-BR"/>
+        </w:rPr>
+        <w:t xml:space="preserve"> da fala em tempo real. Este projeto de pesquisa tem como objetivo principal a </w:t>
+      </w:r>
+      <w:r>
+        <w:rPr>
+          <w:rFonts w:ascii="Palatino Linotype" w:hAnsi="Palatino Linotype"/>
+          <w:sz w:val="20"/>
+          <w:szCs w:val="20"/>
+          <w:lang w:val="pt-BR"/>
+        </w:rPr>
+        <w:t>diferenciação</w:t>
+      </w:r>
+      <w:r>
+        <w:rPr>
+          <w:rFonts w:ascii="Palatino Linotype" w:hAnsi="Palatino Linotype"/>
+          <w:sz w:val="20"/>
+          <w:szCs w:val="20"/>
+          <w:lang w:val="pt-BR"/>
+        </w:rPr>
+        <w:t xml:space="preserve"> das </w:t>
+      </w:r>
+      <w:r>
+        <w:rPr>
+          <w:rFonts w:ascii="Palatino Linotype" w:hAnsi="Palatino Linotype"/>
+          <w:sz w:val="20"/>
+          <w:szCs w:val="20"/>
+          <w:lang w:val="pt-BR"/>
+        </w:rPr>
+        <w:t>alterações</w:t>
+      </w:r>
+      <w:r>
+        <w:rPr>
+          <w:rFonts w:ascii="Palatino Linotype" w:hAnsi="Palatino Linotype"/>
+          <w:sz w:val="20"/>
+          <w:szCs w:val="20"/>
+          <w:lang w:val="pt-BR"/>
+        </w:rPr>
+        <w:t xml:space="preserve"> da </w:t>
+      </w:r>
+      <w:r>
+        <w:rPr>
+          <w:rFonts w:ascii="Palatino Linotype" w:hAnsi="Palatino Linotype"/>
+          <w:sz w:val="20"/>
+          <w:szCs w:val="20"/>
+          <w:lang w:val="pt-BR"/>
+        </w:rPr>
+        <w:t>produção</w:t>
+      </w:r>
+      <w:r>
+        <w:rPr>
+          <w:rFonts w:ascii="Palatino Linotype" w:hAnsi="Palatino Linotype"/>
+          <w:sz w:val="20"/>
+          <w:szCs w:val="20"/>
+          <w:lang w:val="pt-BR"/>
+        </w:rPr>
+        <w:t xml:space="preserve"> da fala em </w:t>
+      </w:r>
+      <w:r>
+        <w:rPr>
+          <w:rFonts w:ascii="Palatino Linotype" w:hAnsi="Palatino Linotype"/>
+          <w:sz w:val="20"/>
+          <w:szCs w:val="20"/>
+          <w:lang w:val="pt-BR"/>
+        </w:rPr>
+        <w:t>crianças</w:t>
+      </w:r>
+      <w:r>
+        <w:rPr>
+          <w:rFonts w:ascii="Palatino Linotype" w:hAnsi="Palatino Linotype"/>
+          <w:sz w:val="20"/>
+          <w:szCs w:val="20"/>
+          <w:lang w:val="pt-BR"/>
+        </w:rPr>
+        <w:t xml:space="preserve"> com apraxia da fala e </w:t>
+      </w:r>
+      <w:r>
+        <w:rPr>
+          <w:rFonts w:ascii="Palatino Linotype" w:hAnsi="Palatino Linotype"/>
+          <w:sz w:val="20"/>
+          <w:szCs w:val="20"/>
+          <w:lang w:val="pt-BR"/>
+        </w:rPr>
+        <w:t>crianças</w:t>
+      </w:r>
+      <w:r>
+        <w:rPr>
+          <w:rFonts w:ascii="Palatino Linotype" w:hAnsi="Palatino Linotype"/>
+          <w:sz w:val="20"/>
+          <w:szCs w:val="20"/>
+          <w:lang w:val="pt-BR"/>
+        </w:rPr>
+        <w:t xml:space="preserve"> com outros quadros de transtornos de fala utilizando imagens </w:t>
+      </w:r>
+      <w:r>
+        <w:rPr>
+          <w:rFonts w:ascii="Palatino Linotype" w:hAnsi="Palatino Linotype"/>
+          <w:sz w:val="20"/>
+          <w:szCs w:val="20"/>
+          <w:lang w:val="pt-BR"/>
+        </w:rPr>
+        <w:t>dinâmicas</w:t>
+      </w:r>
+      <w:r>
+        <w:rPr>
+          <w:rFonts w:ascii="Palatino Linotype" w:hAnsi="Palatino Linotype"/>
+          <w:sz w:val="20"/>
+          <w:szCs w:val="20"/>
+          <w:lang w:val="pt-BR"/>
+        </w:rPr>
+        <w:t xml:space="preserve"> de RM do trato vocal. </w:t>
+      </w:r>
+      <w:r>
+        <w:rPr>
+          <w:rFonts w:ascii="Palatino Linotype" w:hAnsi="Palatino Linotype"/>
+          <w:sz w:val="20"/>
+          <w:szCs w:val="20"/>
+          <w:lang w:val="pt-BR"/>
+        </w:rPr>
+        <w:t>Serão</w:t>
+      </w:r>
+      <w:r>
+        <w:rPr>
+          <w:rFonts w:ascii="Palatino Linotype" w:hAnsi="Palatino Linotype"/>
+          <w:sz w:val="20"/>
+          <w:szCs w:val="20"/>
+          <w:lang w:val="pt-BR"/>
+        </w:rPr>
+        <w:t xml:space="preserve"> desenvolvidas metodologias para </w:t>
+      </w:r>
+      <w:r>
+        <w:rPr>
+          <w:rFonts w:ascii="Palatino Linotype" w:hAnsi="Palatino Linotype"/>
+          <w:sz w:val="20"/>
+          <w:szCs w:val="20"/>
+          <w:lang w:val="pt-BR"/>
+        </w:rPr>
+        <w:t>identificação</w:t>
+      </w:r>
+      <w:r>
+        <w:rPr>
+          <w:rFonts w:ascii="Palatino Linotype" w:hAnsi="Palatino Linotype"/>
+          <w:sz w:val="20"/>
+          <w:szCs w:val="20"/>
+          <w:lang w:val="pt-BR"/>
+        </w:rPr>
+        <w:t xml:space="preserve"> de </w:t>
+      </w:r>
+      <w:r>
+        <w:rPr>
+          <w:rFonts w:ascii="Palatino Linotype" w:hAnsi="Palatino Linotype"/>
+          <w:sz w:val="20"/>
+          <w:szCs w:val="20"/>
+          <w:lang w:val="pt-BR"/>
+        </w:rPr>
+        <w:t>padrões</w:t>
+      </w:r>
+      <w:r>
+        <w:rPr>
+          <w:rFonts w:ascii="Palatino Linotype" w:hAnsi="Palatino Linotype"/>
+          <w:sz w:val="20"/>
+          <w:szCs w:val="20"/>
+          <w:lang w:val="pt-BR"/>
+        </w:rPr>
+        <w:t xml:space="preserve"> </w:t>
+      </w:r>
+      <w:r>
+        <w:rPr>
+          <w:rFonts w:ascii="Palatino Linotype" w:hAnsi="Palatino Linotype"/>
+          <w:sz w:val="20"/>
+          <w:szCs w:val="20"/>
+          <w:lang w:val="pt-BR"/>
+        </w:rPr>
+        <w:t>articulatórios</w:t>
+      </w:r>
+      <w:r>
+        <w:rPr>
+          <w:rFonts w:ascii="Palatino Linotype" w:hAnsi="Palatino Linotype"/>
+          <w:sz w:val="20"/>
+          <w:szCs w:val="20"/>
+          <w:lang w:val="pt-BR"/>
+        </w:rPr>
+        <w:t xml:space="preserve"> a partir das imagens RM, que </w:t>
+      </w:r>
+      <w:r>
+        <w:rPr>
+          <w:rFonts w:ascii="Palatino Linotype" w:hAnsi="Palatino Linotype"/>
+          <w:sz w:val="20"/>
+          <w:szCs w:val="20"/>
+          <w:lang w:val="pt-BR"/>
+        </w:rPr>
+        <w:t>serão</w:t>
+      </w:r>
+      <w:r>
+        <w:rPr>
+          <w:rFonts w:ascii="Palatino Linotype" w:hAnsi="Palatino Linotype"/>
+          <w:sz w:val="20"/>
+          <w:szCs w:val="20"/>
+          <w:lang w:val="pt-BR"/>
+        </w:rPr>
+        <w:t xml:space="preserve"> correlacionados com </w:t>
+      </w:r>
+      <w:r>
+        <w:rPr>
+          <w:rFonts w:ascii="Palatino Linotype" w:hAnsi="Palatino Linotype"/>
+          <w:sz w:val="20"/>
+          <w:szCs w:val="20"/>
+          <w:lang w:val="pt-BR"/>
+        </w:rPr>
+        <w:t>avaliações</w:t>
+      </w:r>
+      <w:r>
+        <w:rPr>
+          <w:rFonts w:ascii="Palatino Linotype" w:hAnsi="Palatino Linotype"/>
+          <w:sz w:val="20"/>
+          <w:szCs w:val="20"/>
+          <w:lang w:val="pt-BR"/>
+        </w:rPr>
+        <w:t xml:space="preserve"> de input e output dos processamentos de fala. Com este trabalho pretende-se atingir um salto conceitual no processo de </w:t>
+      </w:r>
+      <w:r>
+        <w:rPr>
+          <w:rFonts w:ascii="Palatino Linotype" w:hAnsi="Palatino Linotype"/>
+          <w:sz w:val="20"/>
+          <w:szCs w:val="20"/>
+          <w:lang w:val="pt-BR"/>
+        </w:rPr>
+        <w:t>diagnóstico</w:t>
+      </w:r>
+      <w:r>
+        <w:rPr>
+          <w:rFonts w:ascii="Palatino Linotype" w:hAnsi="Palatino Linotype"/>
+          <w:sz w:val="20"/>
+          <w:szCs w:val="20"/>
+          <w:lang w:val="pt-BR"/>
+        </w:rPr>
+        <w:t xml:space="preserve"> diferencial de TRPF, com a </w:t>
+      </w:r>
+      <w:r>
+        <w:rPr>
+          <w:rFonts w:ascii="Palatino Linotype" w:hAnsi="Palatino Linotype"/>
+          <w:sz w:val="20"/>
+          <w:szCs w:val="20"/>
+          <w:lang w:val="pt-BR"/>
+        </w:rPr>
+        <w:t>integração</w:t>
+      </w:r>
+      <w:r>
+        <w:rPr>
+          <w:rFonts w:ascii="Palatino Linotype" w:hAnsi="Palatino Linotype"/>
+          <w:sz w:val="20"/>
+          <w:szCs w:val="20"/>
+          <w:lang w:val="pt-BR"/>
+        </w:rPr>
+        <w:t xml:space="preserve"> de RM e </w:t>
+      </w:r>
+      <w:r>
+        <w:rPr>
+          <w:rFonts w:ascii="Palatino Linotype" w:hAnsi="Palatino Linotype"/>
+          <w:sz w:val="20"/>
+          <w:szCs w:val="20"/>
+          <w:lang w:val="pt-BR"/>
+        </w:rPr>
+        <w:t>técnicas</w:t>
+      </w:r>
+      <w:r>
+        <w:rPr>
+          <w:rFonts w:ascii="Palatino Linotype" w:hAnsi="Palatino Linotype"/>
+          <w:sz w:val="20"/>
+          <w:szCs w:val="20"/>
+          <w:lang w:val="pt-BR"/>
+        </w:rPr>
+        <w:t xml:space="preserve"> </w:t>
+      </w:r>
+      <w:r>
+        <w:rPr>
+          <w:rFonts w:ascii="Palatino Linotype" w:hAnsi="Palatino Linotype"/>
+          <w:sz w:val="20"/>
+          <w:szCs w:val="20"/>
+          <w:lang w:val="pt-BR"/>
+        </w:rPr>
+        <w:t>avançadas</w:t>
+      </w:r>
+      <w:r>
+        <w:rPr>
+          <w:rFonts w:ascii="Palatino Linotype" w:hAnsi="Palatino Linotype"/>
+          <w:sz w:val="20"/>
+          <w:szCs w:val="20"/>
+          <w:lang w:val="pt-BR"/>
+        </w:rPr>
+        <w:t xml:space="preserve"> de </w:t>
+      </w:r>
+      <w:r>
+        <w:rPr>
+          <w:rFonts w:ascii="Palatino Linotype" w:hAnsi="Palatino Linotype"/>
+          <w:sz w:val="20"/>
+          <w:szCs w:val="20"/>
+          <w:lang w:val="pt-BR"/>
+        </w:rPr>
+        <w:t>análise</w:t>
+      </w:r>
+      <w:r>
+        <w:rPr>
+          <w:rFonts w:ascii="Palatino Linotype" w:hAnsi="Palatino Linotype"/>
+          <w:sz w:val="20"/>
+          <w:szCs w:val="20"/>
+          <w:lang w:val="pt-BR"/>
+        </w:rPr>
+        <w:t xml:space="preserve"> de imagem na bateria de </w:t>
+      </w:r>
+      <w:r>
+        <w:rPr>
+          <w:rFonts w:ascii="Palatino Linotype" w:hAnsi="Palatino Linotype"/>
+          <w:sz w:val="20"/>
+          <w:szCs w:val="20"/>
+          <w:lang w:val="pt-BR"/>
+        </w:rPr>
+        <w:t>avaliações</w:t>
+      </w:r>
+      <w:r>
+        <w:rPr>
+          <w:rFonts w:ascii="Palatino Linotype" w:hAnsi="Palatino Linotype"/>
+          <w:sz w:val="20"/>
+          <w:szCs w:val="20"/>
+          <w:lang w:val="pt-BR"/>
+        </w:rPr>
+        <w:t xml:space="preserve"> </w:t>
+      </w:r>
       <w:proofErr w:type="spellStart"/>
       <w:r>
         <w:rPr>
@@ -3473,7 +4539,7 @@
           <w:szCs w:val="20"/>
           <w:lang w:val="pt-BR"/>
         </w:rPr>
-        <w:t>Computational</w:t>
+        <w:t>fonoaudiológicas</w:t>
       </w:r>
       <w:proofErr w:type="spellEnd"/>
       <w:r>
@@ -3483,300 +4549,188 @@
           <w:szCs w:val="20"/>
           <w:lang w:val="pt-BR"/>
         </w:rPr>
-        <w:t xml:space="preserve"> </w:t>
-      </w:r>
-      <w:proofErr w:type="spellStart"/>
-      <w:r>
-        <w:rPr>
-          <w:rFonts w:ascii="Palatino Linotype" w:hAnsi="Palatino Linotype"/>
-          <w:sz w:val="20"/>
-          <w:szCs w:val="20"/>
-          <w:lang w:val="pt-BR"/>
-        </w:rPr>
-        <w:t>Anatomy</w:t>
-      </w:r>
-      <w:proofErr w:type="spellEnd"/>
-    </w:p>
-    <w:p>
-      <w:pPr>
-        <w:spacing w:line="276" w:lineRule="auto"/>
-        <w:jc w:val="both"/>
-        <w:rPr>
-          <w:rFonts w:ascii="Palatino Linotype" w:hAnsi="Palatino Linotype"/>
-          <w:sz w:val="20"/>
-          <w:szCs w:val="20"/>
-          <w:lang w:val="pt-BR"/>
-        </w:rPr>
-      </w:pPr>
-      <w:proofErr w:type="spellStart"/>
-      <w:r>
-        <w:rPr>
-          <w:rFonts w:ascii="Palatino Linotype" w:hAnsi="Palatino Linotype"/>
-          <w:sz w:val="20"/>
-          <w:szCs w:val="20"/>
-          <w:lang w:val="pt-BR"/>
-        </w:rPr>
-        <w:t>Computational</w:t>
-      </w:r>
-      <w:proofErr w:type="spellEnd"/>
-      <w:r>
-        <w:rPr>
-          <w:rFonts w:ascii="Palatino Linotype" w:hAnsi="Palatino Linotype"/>
-          <w:sz w:val="20"/>
-          <w:szCs w:val="20"/>
-          <w:lang w:val="pt-BR"/>
-        </w:rPr>
-        <w:t xml:space="preserve"> Molecular Medicine</w:t>
-      </w:r>
-    </w:p>
-    <w:p>
-      <w:pPr>
-        <w:spacing w:line="276" w:lineRule="auto"/>
-        <w:jc w:val="both"/>
-        <w:rPr>
-          <w:rFonts w:ascii="Palatino Linotype" w:hAnsi="Palatino Linotype"/>
-          <w:sz w:val="20"/>
-          <w:szCs w:val="20"/>
-          <w:lang w:val="pt-BR"/>
-        </w:rPr>
-      </w:pPr>
-      <w:proofErr w:type="spellStart"/>
-      <w:r>
-        <w:rPr>
-          <w:rFonts w:ascii="Palatino Linotype" w:hAnsi="Palatino Linotype"/>
-          <w:sz w:val="20"/>
-          <w:szCs w:val="20"/>
-          <w:lang w:val="pt-BR"/>
-        </w:rPr>
-        <w:t>Computational</w:t>
-      </w:r>
-      <w:proofErr w:type="spellEnd"/>
-      <w:r>
-        <w:rPr>
-          <w:rFonts w:ascii="Palatino Linotype" w:hAnsi="Palatino Linotype"/>
-          <w:sz w:val="20"/>
-          <w:szCs w:val="20"/>
-          <w:lang w:val="pt-BR"/>
-        </w:rPr>
-        <w:t xml:space="preserve"> </w:t>
-      </w:r>
-      <w:proofErr w:type="spellStart"/>
-      <w:r>
-        <w:rPr>
-          <w:rFonts w:ascii="Palatino Linotype" w:hAnsi="Palatino Linotype"/>
-          <w:sz w:val="20"/>
-          <w:szCs w:val="20"/>
-          <w:lang w:val="pt-BR"/>
-        </w:rPr>
-        <w:t>Physiological</w:t>
-      </w:r>
-      <w:proofErr w:type="spellEnd"/>
-      <w:r>
-        <w:rPr>
-          <w:rFonts w:ascii="Palatino Linotype" w:hAnsi="Palatino Linotype"/>
-          <w:sz w:val="20"/>
-          <w:szCs w:val="20"/>
-          <w:lang w:val="pt-BR"/>
-        </w:rPr>
-        <w:t xml:space="preserve"> Medicine</w:t>
-      </w:r>
-    </w:p>
-    <w:p>
-      <w:pPr>
-        <w:spacing w:line="276" w:lineRule="auto"/>
-        <w:jc w:val="both"/>
-        <w:rPr>
-          <w:rFonts w:ascii="Palatino Linotype" w:hAnsi="Palatino Linotype"/>
-          <w:sz w:val="20"/>
-          <w:szCs w:val="20"/>
-          <w:lang w:val="pt-BR"/>
-        </w:rPr>
-      </w:pPr>
-      <w:proofErr w:type="spellStart"/>
-      <w:r>
-        <w:rPr>
-          <w:rFonts w:ascii="Palatino Linotype" w:hAnsi="Palatino Linotype"/>
-          <w:sz w:val="20"/>
-          <w:szCs w:val="20"/>
-          <w:lang w:val="pt-BR"/>
-        </w:rPr>
-        <w:t>Computational</w:t>
-      </w:r>
-      <w:proofErr w:type="spellEnd"/>
-      <w:r>
-        <w:rPr>
-          <w:rFonts w:ascii="Palatino Linotype" w:hAnsi="Palatino Linotype"/>
-          <w:sz w:val="20"/>
-          <w:szCs w:val="20"/>
-          <w:lang w:val="pt-BR"/>
-        </w:rPr>
-        <w:t xml:space="preserve"> </w:t>
-      </w:r>
-      <w:proofErr w:type="spellStart"/>
-      <w:r>
-        <w:rPr>
-          <w:rFonts w:ascii="Palatino Linotype" w:hAnsi="Palatino Linotype"/>
-          <w:sz w:val="20"/>
-          <w:szCs w:val="20"/>
-          <w:lang w:val="pt-BR"/>
-        </w:rPr>
-        <w:t>Healthcare</w:t>
-      </w:r>
-      <w:proofErr w:type="spellEnd"/>
-    </w:p>
-    <w:p>
-      <w:pPr>
-        <w:spacing w:line="276" w:lineRule="auto"/>
-        <w:jc w:val="both"/>
-        <w:rPr>
-          <w:rFonts w:ascii="Palatino Linotype" w:hAnsi="Palatino Linotype"/>
-          <w:sz w:val="20"/>
-          <w:szCs w:val="20"/>
-          <w:lang w:val="pt-BR"/>
-        </w:rPr>
-      </w:pPr>
-    </w:p>
-    <w:p>
-      <w:pPr>
-        <w:rPr>
-          <w:rFonts w:ascii="Palatino Linotype" w:hAnsi="Palatino Linotype"/>
-          <w:sz w:val="20"/>
-          <w:szCs w:val="20"/>
-          <w:lang w:val="pt-BR"/>
-        </w:rPr>
-      </w:pPr>
-      <w:r>
-        <w:rPr>
-          <w:rFonts w:ascii="Palatino Linotype" w:hAnsi="Palatino Linotype"/>
-          <w:sz w:val="20"/>
-          <w:szCs w:val="20"/>
-          <w:lang w:val="pt-BR"/>
-        </w:rPr>
-        <w:br w:type="page"/>
-      </w:r>
-    </w:p>
-    <w:p>
-      <w:pPr>
-        <w:rPr>
-          <w:rFonts w:ascii="Palatino Linotype" w:hAnsi="Palatino Linotype"/>
-          <w:sz w:val="20"/>
-          <w:szCs w:val="20"/>
-          <w:lang w:val="pt-BR"/>
-        </w:rPr>
-      </w:pPr>
-    </w:p>
-    <w:p>
-      <w:pPr>
-        <w:pStyle w:val="Memorial-Heading2"/>
-      </w:pPr>
-      <w:bookmarkStart w:id="3" w:name="_Toc334037407"/>
-      <w:r>
-        <w:t>Transtornos psiquiátricos</w:t>
-      </w:r>
-      <w:bookmarkEnd w:id="3"/>
-    </w:p>
-    <w:p>
-      <w:pPr>
-        <w:rPr>
-          <w:rFonts w:ascii="Palatino Linotype" w:hAnsi="Palatino Linotype"/>
-          <w:sz w:val="20"/>
-          <w:szCs w:val="20"/>
-          <w:lang w:val="pt-BR"/>
-        </w:rPr>
-      </w:pPr>
-      <w:r>
-        <w:rPr>
-          <w:rFonts w:ascii="Palatino Linotype" w:hAnsi="Palatino Linotype"/>
-          <w:sz w:val="20"/>
-          <w:szCs w:val="20"/>
-          <w:lang w:val="pt-BR"/>
-        </w:rPr>
-        <w:br w:type="page"/>
-      </w:r>
-    </w:p>
-    <w:p>
-      <w:pPr>
-        <w:pStyle w:val="Memorial-Heading2"/>
-      </w:pPr>
-      <w:bookmarkStart w:id="4" w:name="_Toc334037408"/>
-      <w:r>
-        <w:t>Doenças cardiovasculares</w:t>
-      </w:r>
-      <w:bookmarkEnd w:id="4"/>
-    </w:p>
-    <w:p>
-      <w:pPr>
-        <w:rPr>
-          <w:rFonts w:ascii="Palatino Linotype" w:hAnsi="Palatino Linotype"/>
-          <w:sz w:val="20"/>
-          <w:szCs w:val="20"/>
-          <w:lang w:val="pt-BR"/>
-        </w:rPr>
-      </w:pPr>
-      <w:r>
-        <w:rPr>
-          <w:rFonts w:ascii="Palatino Linotype" w:hAnsi="Palatino Linotype"/>
-          <w:sz w:val="20"/>
-          <w:szCs w:val="20"/>
-          <w:lang w:val="pt-BR"/>
-        </w:rPr>
-        <w:br w:type="page"/>
-      </w:r>
-    </w:p>
-    <w:p>
-      <w:pPr>
-        <w:pStyle w:val="Memorial-Heading2"/>
-      </w:pPr>
-      <w:bookmarkStart w:id="5" w:name="_Toc334037409"/>
-      <w:r>
-        <w:t>Câncer</w:t>
-      </w:r>
-      <w:bookmarkEnd w:id="5"/>
-    </w:p>
-    <w:p>
-      <w:pPr>
-        <w:rPr>
-          <w:rFonts w:ascii="Palatino Linotype" w:hAnsi="Palatino Linotype"/>
-          <w:sz w:val="20"/>
-          <w:szCs w:val="20"/>
-          <w:lang w:val="pt-BR"/>
-        </w:rPr>
-      </w:pPr>
-      <w:r>
-        <w:rPr>
-          <w:rFonts w:ascii="Palatino Linotype" w:hAnsi="Palatino Linotype"/>
-          <w:sz w:val="20"/>
-          <w:szCs w:val="20"/>
-          <w:lang w:val="pt-BR"/>
-        </w:rPr>
-        <w:br w:type="page"/>
-      </w:r>
-    </w:p>
-    <w:p>
-      <w:pPr>
-        <w:pStyle w:val="Memorial-Heading2"/>
-      </w:pPr>
-      <w:bookmarkStart w:id="6" w:name="_Toc334037410"/>
-      <w:r>
-        <w:t xml:space="preserve">Transtornos </w:t>
-      </w:r>
-      <w:r>
-        <w:t>da f</w:t>
-      </w:r>
-      <w:r>
-        <w:t>ala</w:t>
-      </w:r>
-      <w:bookmarkEnd w:id="6"/>
-    </w:p>
-    <w:p>
-      <w:pPr>
-        <w:rPr>
-          <w:rFonts w:ascii="Palatino Linotype" w:hAnsi="Palatino Linotype"/>
-          <w:sz w:val="20"/>
-          <w:szCs w:val="20"/>
-          <w:lang w:val="pt-BR"/>
-        </w:rPr>
-      </w:pPr>
+        <w:t xml:space="preserve">. Este projeto é uma parceria internacional entre USP, UNIFESP, TAMU e MGH, unindo especialistas em Fonoaudiologia, processamento de fala, </w:t>
+      </w:r>
+      <w:r>
+        <w:rPr>
+          <w:rFonts w:ascii="Palatino Linotype" w:hAnsi="Palatino Linotype"/>
+          <w:sz w:val="20"/>
+          <w:szCs w:val="20"/>
+          <w:lang w:val="pt-BR"/>
+        </w:rPr>
+        <w:t>aquisição</w:t>
+      </w:r>
+      <w:r>
+        <w:rPr>
+          <w:rFonts w:ascii="Palatino Linotype" w:hAnsi="Palatino Linotype"/>
+          <w:sz w:val="20"/>
+          <w:szCs w:val="20"/>
+          <w:lang w:val="pt-BR"/>
+        </w:rPr>
+        <w:t xml:space="preserve"> de imagens e </w:t>
+      </w:r>
+      <w:r>
+        <w:rPr>
+          <w:rFonts w:ascii="Palatino Linotype" w:hAnsi="Palatino Linotype"/>
+          <w:sz w:val="20"/>
+          <w:szCs w:val="20"/>
+          <w:lang w:val="pt-BR"/>
+        </w:rPr>
+        <w:t>análise</w:t>
+      </w:r>
+      <w:r>
+        <w:rPr>
+          <w:rFonts w:ascii="Palatino Linotype" w:hAnsi="Palatino Linotype"/>
+          <w:sz w:val="20"/>
+          <w:szCs w:val="20"/>
+          <w:lang w:val="pt-BR"/>
+        </w:rPr>
+        <w:t xml:space="preserve"> de imagens </w:t>
+      </w:r>
+      <w:r>
+        <w:rPr>
+          <w:rFonts w:ascii="Palatino Linotype" w:hAnsi="Palatino Linotype"/>
+          <w:sz w:val="20"/>
+          <w:szCs w:val="20"/>
+          <w:lang w:val="pt-BR"/>
+        </w:rPr>
+        <w:t>medicas</w:t>
+      </w:r>
+      <w:r>
+        <w:rPr>
+          <w:rFonts w:ascii="Palatino Linotype" w:hAnsi="Palatino Linotype"/>
+          <w:sz w:val="20"/>
+          <w:szCs w:val="20"/>
+          <w:lang w:val="pt-BR"/>
+        </w:rPr>
+        <w:t xml:space="preserve">. O produto final deste </w:t>
+      </w:r>
+      <w:r>
+        <w:rPr>
+          <w:rFonts w:ascii="Palatino Linotype" w:hAnsi="Palatino Linotype"/>
+          <w:sz w:val="20"/>
+          <w:szCs w:val="20"/>
+          <w:lang w:val="pt-BR"/>
+        </w:rPr>
+        <w:t>esforço</w:t>
+      </w:r>
+      <w:r>
+        <w:rPr>
+          <w:rFonts w:ascii="Palatino Linotype" w:hAnsi="Palatino Linotype"/>
+          <w:sz w:val="20"/>
+          <w:szCs w:val="20"/>
+          <w:lang w:val="pt-BR"/>
+        </w:rPr>
+        <w:t xml:space="preserve"> em conjunto possibilitará o manejo adequado e a </w:t>
+      </w:r>
+      <w:r>
+        <w:rPr>
+          <w:rFonts w:ascii="Palatino Linotype" w:hAnsi="Palatino Linotype"/>
+          <w:sz w:val="20"/>
+          <w:szCs w:val="20"/>
+          <w:lang w:val="pt-BR"/>
+        </w:rPr>
+        <w:t>reabilitação</w:t>
+      </w:r>
+      <w:r>
+        <w:rPr>
+          <w:rFonts w:ascii="Palatino Linotype" w:hAnsi="Palatino Linotype"/>
+          <w:sz w:val="20"/>
+          <w:szCs w:val="20"/>
+          <w:lang w:val="pt-BR"/>
+        </w:rPr>
+        <w:t xml:space="preserve"> de </w:t>
+      </w:r>
+      <w:r>
+        <w:rPr>
+          <w:rFonts w:ascii="Palatino Linotype" w:hAnsi="Palatino Linotype"/>
+          <w:sz w:val="20"/>
+          <w:szCs w:val="20"/>
+          <w:lang w:val="pt-BR"/>
+        </w:rPr>
+        <w:t>crianças</w:t>
+      </w:r>
+      <w:r>
+        <w:rPr>
+          <w:rFonts w:ascii="Palatino Linotype" w:hAnsi="Palatino Linotype"/>
+          <w:sz w:val="20"/>
+          <w:szCs w:val="20"/>
+          <w:lang w:val="pt-BR"/>
+        </w:rPr>
+        <w:t xml:space="preserve"> com </w:t>
+      </w:r>
+      <w:r>
+        <w:rPr>
+          <w:rFonts w:ascii="Palatino Linotype" w:hAnsi="Palatino Linotype"/>
+          <w:sz w:val="20"/>
+          <w:szCs w:val="20"/>
+          <w:lang w:val="pt-BR"/>
+        </w:rPr>
+        <w:t>déficits</w:t>
+      </w:r>
+      <w:r>
+        <w:rPr>
+          <w:rFonts w:ascii="Palatino Linotype" w:hAnsi="Palatino Linotype"/>
+          <w:sz w:val="20"/>
+          <w:szCs w:val="20"/>
+          <w:lang w:val="pt-BR"/>
+        </w:rPr>
+        <w:t xml:space="preserve"> de </w:t>
+      </w:r>
+      <w:r>
+        <w:rPr>
+          <w:rFonts w:ascii="Palatino Linotype" w:hAnsi="Palatino Linotype"/>
+          <w:sz w:val="20"/>
+          <w:szCs w:val="20"/>
+          <w:lang w:val="pt-BR"/>
+        </w:rPr>
+        <w:t>comunicação</w:t>
+      </w:r>
+      <w:r>
+        <w:rPr>
+          <w:rFonts w:ascii="Palatino Linotype" w:hAnsi="Palatino Linotype"/>
+          <w:sz w:val="20"/>
+          <w:szCs w:val="20"/>
+          <w:lang w:val="pt-BR"/>
+        </w:rPr>
+        <w:t xml:space="preserve"> oral, reduzindo os custos associados com </w:t>
+      </w:r>
+      <w:r>
+        <w:rPr>
+          <w:rFonts w:ascii="Palatino Linotype" w:hAnsi="Palatino Linotype"/>
+          <w:sz w:val="20"/>
+          <w:szCs w:val="20"/>
+          <w:lang w:val="pt-BR"/>
+        </w:rPr>
+        <w:t>saúde</w:t>
+      </w:r>
+      <w:r>
+        <w:rPr>
+          <w:rFonts w:ascii="Palatino Linotype" w:hAnsi="Palatino Linotype"/>
+          <w:sz w:val="20"/>
+          <w:szCs w:val="20"/>
+          <w:lang w:val="pt-BR"/>
+        </w:rPr>
+        <w:t xml:space="preserve"> e </w:t>
+      </w:r>
+      <w:r>
+        <w:rPr>
+          <w:rFonts w:ascii="Palatino Linotype" w:hAnsi="Palatino Linotype"/>
+          <w:sz w:val="20"/>
+          <w:szCs w:val="20"/>
+          <w:lang w:val="pt-BR"/>
+        </w:rPr>
+        <w:t>educação</w:t>
+      </w:r>
+      <w:r>
+        <w:rPr>
+          <w:rFonts w:ascii="Palatino Linotype" w:hAnsi="Palatino Linotype"/>
+          <w:sz w:val="20"/>
+          <w:szCs w:val="20"/>
+          <w:lang w:val="pt-BR"/>
+        </w:rPr>
+        <w:t>.</w:t>
+      </w:r>
       <w:r>
         <w:rPr>
           <w:rFonts w:ascii="Palatino Linotype" w:hAnsi="Palatino Linotype"/>
@@ -3799,7 +4753,7 @@
           <w:szCs w:val="24"/>
         </w:rPr>
       </w:pPr>
-      <w:bookmarkStart w:id="7" w:name="_Toc334037411"/>
+      <w:bookmarkStart w:id="7" w:name="_Toc334043967"/>
       <w:r>
         <w:rPr>
           <w:szCs w:val="24"/>
@@ -3846,7 +4800,7 @@
           <w:szCs w:val="24"/>
         </w:rPr>
       </w:pPr>
-      <w:bookmarkStart w:id="8" w:name="_Toc334037412"/>
+      <w:bookmarkStart w:id="8" w:name="_Toc334043968"/>
       <w:r>
         <w:rPr>
           <w:szCs w:val="24"/>
@@ -3881,7 +4835,7 @@
           <w:szCs w:val="24"/>
         </w:rPr>
       </w:pPr>
-      <w:bookmarkStart w:id="9" w:name="_Toc334037413"/>
+      <w:bookmarkStart w:id="9" w:name="_Toc334043969"/>
       <w:r>
         <w:rPr>
           <w:szCs w:val="24"/>
@@ -4464,12 +5418,13 @@
     <w:autoRedefine/>
     <w:uiPriority w:val="39"/>
     <w:unhideWhenUsed/>
-    <w:rsid w:val="00934BC3"/>
+    <w:rsid w:val="00B7679C"/>
     <w:pPr>
       <w:tabs>
         <w:tab w:val="left" w:pos="792"/>
         <w:tab w:val="right" w:pos="8290"/>
       </w:tabs>
+      <w:spacing w:line="276" w:lineRule="auto"/>
       <w:ind w:left="240"/>
     </w:pPr>
     <w:rPr>
@@ -4993,12 +5948,13 @@
     <w:autoRedefine/>
     <w:uiPriority w:val="39"/>
     <w:unhideWhenUsed/>
-    <w:rsid w:val="00934BC3"/>
+    <w:rsid w:val="00B7679C"/>
     <w:pPr>
       <w:tabs>
         <w:tab w:val="left" w:pos="792"/>
         <w:tab w:val="right" w:pos="8290"/>
       </w:tabs>
+      <w:spacing w:line="276" w:lineRule="auto"/>
       <w:ind w:left="240"/>
     </w:pPr>
     <w:rPr>

</xml_diff>